<commit_message>
Texte auf Seite 9 und 12 etwas erweitern/überarbeiten (siehe Feedback) --> in neuer Designentscheidung ausgebessert
</commit_message>
<xml_diff>
--- a/Documentation/Timebox3/Designentscheidung.docx
+++ b/Documentation/Timebox3/Designentscheidung.docx
@@ -25,7 +25,7 @@
           <w:r>
             <w:rPr>
               <w:noProof/>
-              <w:lang w:eastAsia="de-AT"/>
+              <w:lang w:val="en-GB" w:eastAsia="en-GB"/>
             </w:rPr>
             <mc:AlternateContent>
               <mc:Choice Requires="wpg">
@@ -921,55 +921,7 @@
                                           <w:sz w:val="32"/>
                                           <w:szCs w:val="32"/>
                                         </w:rPr>
-                                        <w:t xml:space="preserve">Stefan Dunst, Christian Lins, Tobias Meusburger, Markus </w:t>
-                                      </w:r>
-                                      <w:proofErr w:type="spellStart"/>
-                                      <w:r>
-                                        <w:rPr>
-                                          <w:rFonts w:eastAsiaTheme="minorEastAsia" w:cstheme="minorHAnsi"/>
-                                          <w:b/>
-                                          <w:bCs/>
-                                          <w:color w:val="000000" w:themeColor="text1"/>
-                                          <w:sz w:val="32"/>
-                                          <w:szCs w:val="32"/>
-                                        </w:rPr>
-                                        <w:t>Mohanty</w:t>
-                                      </w:r>
-                                      <w:proofErr w:type="spellEnd"/>
-                                      <w:r>
-                                        <w:rPr>
-                                          <w:rFonts w:eastAsiaTheme="minorEastAsia" w:cstheme="minorHAnsi"/>
-                                          <w:b/>
-                                          <w:bCs/>
-                                          <w:color w:val="000000" w:themeColor="text1"/>
-                                          <w:sz w:val="32"/>
-                                          <w:szCs w:val="32"/>
-                                        </w:rPr>
-                                        <w:t xml:space="preserve">, Hubert </w:t>
-                                      </w:r>
-                                      <w:proofErr w:type="spellStart"/>
-                                      <w:r>
-                                        <w:rPr>
-                                          <w:rFonts w:eastAsiaTheme="minorEastAsia" w:cstheme="minorHAnsi"/>
-                                          <w:b/>
-                                          <w:bCs/>
-                                          <w:color w:val="000000" w:themeColor="text1"/>
-                                          <w:sz w:val="32"/>
-                                          <w:szCs w:val="32"/>
-                                        </w:rPr>
-                                        <w:t>Rall</w:t>
-                                      </w:r>
-                                      <w:proofErr w:type="spellEnd"/>
-                                      <w:r>
-                                        <w:rPr>
-                                          <w:rFonts w:eastAsiaTheme="minorEastAsia" w:cstheme="minorHAnsi"/>
-                                          <w:b/>
-                                          <w:bCs/>
-                                          <w:color w:val="000000" w:themeColor="text1"/>
-                                          <w:sz w:val="32"/>
-                                          <w:szCs w:val="32"/>
-                                        </w:rPr>
-                                        <w:t>, Johannes Schwendinger</w:t>
+                                        <w:t>Stefan Dunst, Christian Lins, Tobias Meusburger, Markus Mohanty, Hubert Rall, Johannes Schwendinger</w:t>
                                       </w:r>
                                     </w:p>
                                   </w:sdtContent>
@@ -4708,7 +4660,7 @@
       <w:r>
         <w:rPr>
           <w:noProof/>
-          <w:lang w:eastAsia="de-AT"/>
+          <w:lang w:val="en-GB" w:eastAsia="en-GB"/>
         </w:rPr>
         <w:drawing>
           <wp:inline distT="0" distB="0" distL="0" distR="0" wp14:anchorId="2E3A4C2F" wp14:editId="0D898556">
@@ -4819,7 +4771,7 @@
       <w:r>
         <w:rPr>
           <w:noProof/>
-          <w:lang w:eastAsia="de-AT"/>
+          <w:lang w:val="en-GB" w:eastAsia="en-GB"/>
         </w:rPr>
         <w:drawing>
           <wp:inline distT="0" distB="0" distL="0" distR="0" wp14:anchorId="6FCCFB0C" wp14:editId="25C7EE27">
@@ -5177,7 +5129,7 @@
       <w:r>
         <w:rPr>
           <w:noProof/>
-          <w:lang w:eastAsia="de-AT"/>
+          <w:lang w:val="en-GB" w:eastAsia="en-GB"/>
         </w:rPr>
         <w:drawing>
           <wp:inline distT="0" distB="0" distL="0" distR="0" wp14:anchorId="05619F2B" wp14:editId="0D23DFC9">
@@ -5327,7 +5279,7 @@
       <w:r>
         <w:rPr>
           <w:noProof/>
-          <w:lang w:eastAsia="de-AT"/>
+          <w:lang w:val="en-GB" w:eastAsia="en-GB"/>
         </w:rPr>
         <w:drawing>
           <wp:inline distT="0" distB="0" distL="0" distR="0" wp14:anchorId="65C0CF8B" wp14:editId="30E6FE7C">
@@ -5489,7 +5441,7 @@
       <w:r>
         <w:rPr>
           <w:noProof/>
-          <w:lang w:eastAsia="de-AT"/>
+          <w:lang w:val="en-GB" w:eastAsia="en-GB"/>
         </w:rPr>
         <w:lastRenderedPageBreak/>
         <w:drawing>
@@ -5837,24 +5789,43 @@
         <w:t xml:space="preserve">. In </w:t>
       </w:r>
       <w:r>
-        <w:t>der ersten</w:t>
+        <w:t xml:space="preserve">der </w:t>
+      </w:r>
+      <w:r>
+        <w:t xml:space="preserve">zweiten </w:t>
+      </w:r>
+      <w:proofErr w:type="spellStart"/>
+      <w:r>
+        <w:t>Timebox</w:t>
+      </w:r>
+      <w:proofErr w:type="spellEnd"/>
+      <w:r>
+        <w:t xml:space="preserve"> haben wir die Rechnungserstellung</w:t>
+      </w:r>
+      <w:r>
+        <w:t xml:space="preserve"> implementiert</w:t>
+      </w:r>
+      <w:r>
+        <w:t>. Dieser</w:t>
       </w:r>
       <w:r>
         <w:t xml:space="preserve"> </w:t>
       </w:r>
       <w:proofErr w:type="spellStart"/>
       <w:r>
-        <w:t>Timebox</w:t>
-      </w:r>
-      <w:proofErr w:type="spellEnd"/>
-      <w:r>
-        <w:t xml:space="preserve"> haben wir de</w:t>
-      </w:r>
-      <w:r>
-        <w:t>n Check-in implementiert</w:t>
-      </w:r>
-      <w:r>
-        <w:t>. Dieser schaut wie folgt aus</w:t>
+        <w:t>Use</w:t>
+      </w:r>
+      <w:proofErr w:type="spellEnd"/>
+      <w:r>
+        <w:t xml:space="preserve"> </w:t>
+      </w:r>
+      <w:proofErr w:type="spellStart"/>
+      <w:r>
+        <w:t>case</w:t>
+      </w:r>
+      <w:proofErr w:type="spellEnd"/>
+      <w:r>
+        <w:t xml:space="preserve"> schaut wie folgt aus</w:t>
       </w:r>
       <w:r>
         <w:t>:</w:t>
@@ -5864,11 +5835,11 @@
       <w:r>
         <w:rPr>
           <w:noProof/>
-          <w:lang w:eastAsia="de-AT"/>
+          <w:lang w:val="en-GB" w:eastAsia="en-GB"/>
         </w:rPr>
         <w:drawing>
           <wp:inline distT="0" distB="0" distL="0" distR="0" wp14:anchorId="240EED64" wp14:editId="6BB5C8D7">
-            <wp:extent cx="5760720" cy="1089660"/>
+            <wp:extent cx="5760720" cy="1089497"/>
             <wp:effectExtent l="0" t="0" r="0" b="0"/>
             <wp:docPr id="9" name="Grafik 9"/>
             <wp:cNvGraphicFramePr>
@@ -5896,7 +5867,7 @@
                   <pic:spPr>
                     <a:xfrm>
                       <a:off x="0" y="0"/>
-                      <a:ext cx="5760720" cy="1089660"/>
+                      <a:ext cx="5760720" cy="1089497"/>
                     </a:xfrm>
                     <a:prstGeom prst="rect">
                       <a:avLst/>
@@ -5911,33 +5882,23 @@
     </w:p>
     <w:p>
       <w:r>
-        <w:t>In dem Paket-Ausschnitt sehen wir, wie der G</w:t>
-      </w:r>
-      <w:r>
-        <w:t>UI</w:t>
-      </w:r>
-      <w:r>
-        <w:t>-Controller seine Anfragen an den Check-in-Controller stellt. D</w:t>
-      </w:r>
-      <w:r>
-        <w:t>ieser bearbeitet seine Anfragen, gibt dabei nur Daten mit Lesezugriff zurück (spezielle Interfaces: z.B. „</w:t>
-      </w:r>
-      <w:proofErr w:type="spellStart"/>
-      <w:r>
-        <w:t>ReservationData</w:t>
-      </w:r>
-      <w:proofErr w:type="spellEnd"/>
-      <w:r>
-        <w:t xml:space="preserve">“) und </w:t>
-      </w:r>
-      <w:r>
-        <w:t>steuert den internen Ablauf</w:t>
-      </w:r>
-      <w:r>
-        <w:t xml:space="preserve"> </w:t>
-      </w:r>
-      <w:r>
-        <w:t>wie im Anschluss beschrieben.</w:t>
+        <w:t xml:space="preserve">In der </w:t>
+      </w:r>
+      <w:proofErr w:type="spellStart"/>
+      <w:r>
+        <w:t>Timebox</w:t>
+      </w:r>
+      <w:proofErr w:type="spellEnd"/>
+      <w:r>
+        <w:t xml:space="preserve"> 1 war der Check-in-GUI-Controller ebenfalls in der Controller-Ebene. Das haben wir danach geändert, sodass er eigenständig in der GUI-Schicht ist. Das ist notwendig, um die strickte Schichtentrennung </w:t>
+      </w:r>
+      <w:proofErr w:type="spellStart"/>
+      <w:r>
+        <w:t>umzusetzten</w:t>
+      </w:r>
+      <w:proofErr w:type="spellEnd"/>
+      <w:r>
+        <w:t>.</w:t>
       </w:r>
     </w:p>
     <w:p>
@@ -6131,7 +6092,6 @@
       <w:r>
         <w:t xml:space="preserve">kompletten Vorgangs wird alles </w:t>
       </w:r>
-      <w:proofErr w:type="spellStart"/>
       <w:r>
         <w:t>D</w:t>
       </w:r>
@@ -6139,11 +6099,7 @@
         <w:t>ematerialisiert</w:t>
       </w:r>
       <w:r>
-        <w:t>e</w:t>
-      </w:r>
-      <w:proofErr w:type="spellEnd"/>
-      <w:r>
-        <w:t xml:space="preserve"> </w:t>
+        <w:t xml:space="preserve">e </w:t>
       </w:r>
       <w:r>
         <w:t>„</w:t>
@@ -6251,7 +6207,7 @@
       <w:r>
         <w:rPr>
           <w:noProof/>
-          <w:lang w:eastAsia="de-AT"/>
+          <w:lang w:val="en-GB" w:eastAsia="en-GB"/>
         </w:rPr>
         <w:drawing>
           <wp:inline distT="0" distB="0" distL="0" distR="0" wp14:anchorId="37E6C872" wp14:editId="2BA48187">
@@ -6330,7 +6286,18 @@
         <w:t>“</w:t>
       </w:r>
       <w:r>
-        <w:t xml:space="preserve"> eingesetzt. Der Check-in-Controller hält dabei ein Status-Objekt. Die abstrakte Implementierung hält alle möglichen Methoden, wirft dabei aber nur eine </w:t>
+        <w:t xml:space="preserve"> eingesetzt. Der </w:t>
+      </w:r>
+      <w:r>
+        <w:t>Create-</w:t>
+      </w:r>
+      <w:proofErr w:type="spellStart"/>
+      <w:r>
+        <w:t>Invoice</w:t>
+      </w:r>
+      <w:proofErr w:type="spellEnd"/>
+      <w:r>
+        <w:t xml:space="preserve">-Controller hält dabei ein Status-Objekt. Die abstrakte Implementierung hält alle möglichen Methoden, wirft dabei aber nur eine </w:t>
       </w:r>
       <w:r>
         <w:t>„</w:t>
@@ -6557,7 +6524,7 @@
       <w:r>
         <w:rPr>
           <w:noProof/>
-          <w:lang w:eastAsia="de-AT"/>
+          <w:lang w:val="en-GB" w:eastAsia="en-GB"/>
         </w:rPr>
         <w:drawing>
           <wp:inline distT="0" distB="0" distL="0" distR="0" wp14:anchorId="552DBC3B" wp14:editId="569B0FC7">
@@ -7023,7 +6990,21 @@
         <w:t xml:space="preserve">etwa </w:t>
       </w:r>
       <w:r>
-        <w:t>das Erstellen von Optionen erledigt. Wenn der Controller eine ganze Reihe von Reservierungen oder eine neue Instanz benötigt, dann läuft diese Abfrage ebenfalls über die Klasse „Reservation“</w:t>
+        <w:t xml:space="preserve">das Erstellen von Optionen erledigt. Wenn der Controller eine ganze Reihe von </w:t>
+      </w:r>
+      <w:r>
+        <w:t>Aufenthalten</w:t>
+      </w:r>
+      <w:r>
+        <w:t xml:space="preserve"> oder eine neue Instanz benötigt, dann läuft diese Abfrage ebenfalls über die Klasse „</w:t>
+      </w:r>
+      <w:proofErr w:type="spellStart"/>
+      <w:r>
+        <w:t>Habitation</w:t>
+      </w:r>
+      <w:proofErr w:type="spellEnd"/>
+      <w:r>
+        <w:t>“</w:t>
       </w:r>
       <w:r>
         <w:t xml:space="preserve">. Somit gibt es in diesem Fall keine Sprünge über die einzelnen Schichten hinweg und wir können </w:t>
@@ -7047,7 +7028,7 @@
       <w:r>
         <w:rPr>
           <w:noProof/>
-          <w:lang w:eastAsia="de-AT"/>
+          <w:lang w:val="en-GB" w:eastAsia="en-GB"/>
         </w:rPr>
         <w:drawing>
           <wp:inline distT="0" distB="0" distL="0" distR="0" wp14:anchorId="40AF1D11" wp14:editId="18FAF8C2">
@@ -7135,11 +7116,16 @@
         <w:t>Damit</w:t>
       </w:r>
       <w:r>
-        <w:t xml:space="preserve"> hält sich der Aufwand bei einem</w:t>
+        <w:t xml:space="preserve"> hält </w:t>
+      </w:r>
+      <w:bookmarkStart w:id="19" w:name="_GoBack"/>
+      <w:r>
+        <w:t>sich der Aufwand bei einem</w:t>
       </w:r>
       <w:r>
         <w:t xml:space="preserve"> Framework-Wechsel </w:t>
       </w:r>
+      <w:bookmarkEnd w:id="19"/>
       <w:r>
         <w:t>in Grenzen</w:t>
       </w:r>
@@ -7175,7 +7161,7 @@
       <w:r>
         <w:rPr>
           <w:noProof/>
-          <w:lang w:eastAsia="de-AT"/>
+          <w:lang w:val="en-GB" w:eastAsia="en-GB"/>
         </w:rPr>
         <w:lastRenderedPageBreak/>
         <w:drawing>
@@ -7232,12 +7218,12 @@
       <w:pPr>
         <w:pStyle w:val="berschrift3"/>
       </w:pPr>
-      <w:bookmarkStart w:id="19" w:name="_Toc325656880"/>
+      <w:bookmarkStart w:id="20" w:name="_Toc325656880"/>
       <w:proofErr w:type="spellStart"/>
       <w:r>
         <w:t>Persistierung</w:t>
       </w:r>
-      <w:bookmarkEnd w:id="19"/>
+      <w:bookmarkEnd w:id="20"/>
       <w:proofErr w:type="spellEnd"/>
     </w:p>
     <w:p>
@@ -7310,11 +7296,11 @@
       <w:pPr>
         <w:pStyle w:val="berschrift3"/>
       </w:pPr>
-      <w:bookmarkStart w:id="20" w:name="_Toc325656881"/>
+      <w:bookmarkStart w:id="21" w:name="_Toc325656881"/>
       <w:r>
         <w:t>„Dynamic Mapper“</w:t>
       </w:r>
-      <w:bookmarkEnd w:id="20"/>
+      <w:bookmarkEnd w:id="21"/>
     </w:p>
     <w:p>
       <w:r>
@@ -7751,13 +7737,8 @@
       <w:r>
         <w:t xml:space="preserve"> mit dem </w:t>
       </w:r>
-      <w:proofErr w:type="spellStart"/>
-      <w:r>
-        <w:t>graphentheoretischen</w:t>
-      </w:r>
-      <w:proofErr w:type="spellEnd"/>
-      <w:r>
-        <w:t xml:space="preserve"> </w:t>
+      <w:r>
+        <w:t xml:space="preserve">graphentheoretischen </w:t>
       </w:r>
       <w:r>
         <w:t>Kreis auftritt. Und zwar ist das der Fall</w:t>
@@ -7851,12 +7832,12 @@
       <w:pPr>
         <w:pStyle w:val="berschrift2"/>
       </w:pPr>
-      <w:bookmarkStart w:id="21" w:name="_Toc325656882"/>
+      <w:bookmarkStart w:id="22" w:name="_Toc325656882"/>
       <w:r>
         <w:lastRenderedPageBreak/>
         <w:t>Skalierung</w:t>
       </w:r>
-      <w:bookmarkEnd w:id="21"/>
+      <w:bookmarkEnd w:id="22"/>
     </w:p>
     <w:p>
       <w:r>
@@ -7957,7 +7938,7 @@
       <w:r>
         <w:rPr>
           <w:noProof/>
-          <w:lang w:eastAsia="de-AT"/>
+          <w:lang w:val="en-GB" w:eastAsia="en-GB"/>
         </w:rPr>
         <w:drawing>
           <wp:inline distT="0" distB="0" distL="0" distR="0" wp14:anchorId="3ADBC11D" wp14:editId="1B8C4ACE">
@@ -8019,22 +8000,22 @@
       <w:pPr>
         <w:pStyle w:val="berschrift2"/>
       </w:pPr>
-      <w:bookmarkStart w:id="22" w:name="_Toc325656883"/>
+      <w:bookmarkStart w:id="23" w:name="_Toc325656883"/>
       <w:r>
         <w:lastRenderedPageBreak/>
         <w:t>Datenbank</w:t>
       </w:r>
-      <w:bookmarkEnd w:id="22"/>
+      <w:bookmarkEnd w:id="23"/>
     </w:p>
     <w:p>
       <w:pPr>
         <w:pStyle w:val="berschrift3"/>
       </w:pPr>
-      <w:bookmarkStart w:id="23" w:name="_Toc325656884"/>
+      <w:bookmarkStart w:id="24" w:name="_Toc325656884"/>
       <w:r>
         <w:t>Allgemein</w:t>
       </w:r>
-      <w:bookmarkEnd w:id="23"/>
+      <w:bookmarkEnd w:id="24"/>
     </w:p>
     <w:p>
       <w:r>
@@ -8095,7 +8076,7 @@
       <w:r>
         <w:rPr>
           <w:noProof/>
-          <w:lang w:eastAsia="de-AT"/>
+          <w:lang w:val="en-GB" w:eastAsia="en-GB"/>
         </w:rPr>
         <w:drawing>
           <wp:inline distT="0" distB="0" distL="0" distR="0" wp14:anchorId="701E8F6F" wp14:editId="5F7183EB">
@@ -8144,11 +8125,11 @@
       <w:pPr>
         <w:pStyle w:val="berschrift3"/>
       </w:pPr>
-      <w:bookmarkStart w:id="24" w:name="_Toc325656885"/>
+      <w:bookmarkStart w:id="25" w:name="_Toc325656885"/>
       <w:r>
         <w:t>Datenbankmodell</w:t>
       </w:r>
-      <w:bookmarkEnd w:id="24"/>
+      <w:bookmarkEnd w:id="25"/>
     </w:p>
     <w:p>
       <w:r>
@@ -8269,22 +8250,22 @@
       <w:pPr>
         <w:pStyle w:val="berschrift1"/>
       </w:pPr>
-      <w:bookmarkStart w:id="25" w:name="_Toc325656886"/>
+      <w:bookmarkStart w:id="26" w:name="_Toc325656886"/>
       <w:r>
         <w:lastRenderedPageBreak/>
         <w:t>Adaptierung</w:t>
       </w:r>
-      <w:bookmarkEnd w:id="25"/>
+      <w:bookmarkEnd w:id="26"/>
     </w:p>
     <w:p>
       <w:pPr>
         <w:pStyle w:val="berschrift2"/>
       </w:pPr>
-      <w:bookmarkStart w:id="26" w:name="_Toc325656887"/>
+      <w:bookmarkStart w:id="27" w:name="_Toc325656887"/>
       <w:r>
         <w:t>Adapter für Programmteile von Team F</w:t>
       </w:r>
-      <w:bookmarkEnd w:id="26"/>
+      <w:bookmarkEnd w:id="27"/>
     </w:p>
     <w:p>
       <w:r>
@@ -8351,7 +8332,7 @@
       <w:r>
         <w:rPr>
           <w:noProof/>
-          <w:lang w:eastAsia="de-AT"/>
+          <w:lang w:val="en-GB" w:eastAsia="en-GB"/>
         </w:rPr>
         <w:drawing>
           <wp:inline distT="0" distB="0" distL="0" distR="0" wp14:anchorId="5AAFB869" wp14:editId="22427AA6">
@@ -8466,11 +8447,11 @@
       <w:pPr>
         <w:pStyle w:val="berschrift2"/>
       </w:pPr>
-      <w:bookmarkStart w:id="27" w:name="_Toc325656888"/>
+      <w:bookmarkStart w:id="28" w:name="_Toc325656888"/>
       <w:r>
         <w:t>GUI Adaptierung</w:t>
       </w:r>
-      <w:bookmarkEnd w:id="27"/>
+      <w:bookmarkEnd w:id="28"/>
     </w:p>
     <w:p>
       <w:r>
@@ -8882,6 +8863,10 @@
     </w:p>
     <w:p>
       <w:r>
+        <w:rPr>
+          <w:noProof/>
+          <w:lang w:val="en-GB" w:eastAsia="en-GB"/>
+        </w:rPr>
         <w:drawing>
           <wp:inline distT="0" distB="0" distL="0" distR="0" wp14:anchorId="3653576D" wp14:editId="364DC592">
             <wp:extent cx="5760720" cy="3835400"/>
@@ -8928,8 +8913,6 @@
       </w:r>
     </w:p>
     <w:p>
-      <w:bookmarkStart w:id="28" w:name="_GoBack"/>
-      <w:bookmarkEnd w:id="28"/>
       <w:r>
         <w:t>Alle</w:t>
       </w:r>
@@ -9074,7 +9057,7 @@
         <w:noProof/>
         <w:lang w:val="de-DE"/>
       </w:rPr>
-      <w:t>17</w:t>
+      <w:t>13</w:t>
     </w:r>
     <w:r>
       <w:rPr>
@@ -9644,6 +9627,7 @@
   <w:style w:type="character" w:default="1" w:styleId="Absatz-Standardschriftart">
     <w:name w:val="Default Paragraph Font"/>
     <w:uiPriority w:val="1"/>
+    <w:semiHidden/>
     <w:unhideWhenUsed/>
   </w:style>
   <w:style w:type="table" w:default="1" w:styleId="NormaleTabelle">
@@ -10301,6 +10285,7 @@
   <w:style w:type="character" w:default="1" w:styleId="Absatz-Standardschriftart">
     <w:name w:val="Default Paragraph Font"/>
     <w:uiPriority w:val="1"/>
+    <w:semiHidden/>
     <w:unhideWhenUsed/>
   </w:style>
   <w:style w:type="table" w:default="1" w:styleId="NormaleTabelle">
@@ -11035,7 +11020,7 @@
 </file>
 
 <file path=customXml/itemProps2.xml><?xml version="1.0" encoding="utf-8"?>
-<ds:datastoreItem xmlns:ds="http://schemas.openxmlformats.org/officeDocument/2006/customXml" ds:itemID="{E931E8F7-8CBA-4266-9B10-D40E401C80FF}">
+<ds:datastoreItem xmlns:ds="http://schemas.openxmlformats.org/officeDocument/2006/customXml" ds:itemID="{A654E920-B4EB-481F-803E-976094A8C537}">
   <ds:schemaRefs>
     <ds:schemaRef ds:uri="http://schemas.openxmlformats.org/officeDocument/2006/bibliography"/>
   </ds:schemaRefs>

</xml_diff>